<commit_message>
dateinameNeu hat jetzt den vollständigen Namen der neuen Mediadateien (Anhänge)
</commit_message>
<xml_diff>
--- a/zpx2npx.docx
+++ b/zpx2npx.docx
@@ -4044,10 +4044,24 @@
     <w:p/>
     <w:p>
       <w:pPr>
+        <w:rPr>
+          <w:rFonts w:asciiTheme="majorHAnsi" w:eastAsiaTheme="majorEastAsia" w:hAnsiTheme="majorHAnsi" w:cstheme="majorBidi"/>
+          <w:color w:val="2F5496" w:themeColor="accent1" w:themeShade="BF"/>
+          <w:sz w:val="26"/>
+          <w:szCs w:val="26"/>
+        </w:rPr>
+      </w:pPr>
+      <w:bookmarkStart w:id="2" w:name="_Toc72050598"/>
+      <w:r>
+        <w:br w:type="page"/>
+      </w:r>
+    </w:p>
+    <w:p>
+      <w:pPr>
         <w:pStyle w:val="berschrift2"/>
       </w:pPr>
-      <w:bookmarkStart w:id="2" w:name="_Toc72050598"/>
-      <w:r>
+      <w:r>
+        <w:lastRenderedPageBreak/>
         <w:t>1.2</w:t>
       </w:r>
       <w:r>
@@ -4287,10 +4301,7 @@
           </w:tcPr>
           <w:p>
             <w:r>
-              <w:t>F</w:t>
-            </w:r>
-            <w:r>
-              <w:t>arbe</w:t>
+              <w:t>Dateiname</w:t>
             </w:r>
           </w:p>
         </w:tc>
@@ -4298,7 +4309,11 @@
           <w:tcPr>
             <w:tcW w:w="2891" w:type="dxa"/>
           </w:tcPr>
-          <w:p/>
+          <w:p>
+            <w:r>
+              <w:t>Veralteter Dateiname, aber einzige Quelle für Dateiendung.</w:t>
+            </w:r>
+          </w:p>
         </w:tc>
         <w:tc>
           <w:tcPr>
@@ -4307,8 +4322,10 @@
           <w:p>
             <w:proofErr w:type="spellStart"/>
             <w:r>
-              <w:t>dataField.MulColorVoc</w:t>
-            </w:r>
+              <w:t>MulOriginalFileTxt</w:t>
+            </w:r>
+            <w:bookmarkStart w:id="3" w:name="_GoBack"/>
+            <w:bookmarkEnd w:id="3"/>
             <w:proofErr w:type="spellEnd"/>
           </w:p>
         </w:tc>
@@ -4329,7 +4346,7 @@
               <w:t>F</w:t>
             </w:r>
             <w:r>
-              <w:t>unktion</w:t>
+              <w:t>arbe</w:t>
             </w:r>
           </w:p>
         </w:tc>
@@ -4337,19 +4354,7 @@
           <w:tcPr>
             <w:tcW w:w="2891" w:type="dxa"/>
           </w:tcPr>
-          <w:p>
-            <w:r>
-              <w:t xml:space="preserve">„Repro </w:t>
-            </w:r>
-            <w:proofErr w:type="spellStart"/>
-            <w:r>
-              <w:t>Digitalisat</w:t>
-            </w:r>
-            <w:proofErr w:type="spellEnd"/>
-            <w:r>
-              <w:t>“</w:t>
-            </w:r>
-          </w:p>
+          <w:p/>
         </w:tc>
         <w:tc>
           <w:tcPr>
@@ -4358,7 +4363,7 @@
           <w:p>
             <w:proofErr w:type="spellStart"/>
             <w:r>
-              <w:t>dataField.MulCategoryVoc</w:t>
+              <w:t>dataField.MulColorVoc</w:t>
             </w:r>
             <w:proofErr w:type="spellEnd"/>
           </w:p>
@@ -4376,18 +4381,31 @@
             <w:tcW w:w="2573" w:type="dxa"/>
           </w:tcPr>
           <w:p>
-            <w:proofErr w:type="spellStart"/>
-            <w:r>
-              <w:t>inhaltAnsicht</w:t>
-            </w:r>
-            <w:proofErr w:type="spellEnd"/>
+            <w:r>
+              <w:t>F</w:t>
+            </w:r>
+            <w:r>
+              <w:t>unktion</w:t>
+            </w:r>
           </w:p>
         </w:tc>
         <w:tc>
           <w:tcPr>
             <w:tcW w:w="2891" w:type="dxa"/>
           </w:tcPr>
-          <w:p/>
+          <w:p>
+            <w:r>
+              <w:t xml:space="preserve">„Repro </w:t>
+            </w:r>
+            <w:proofErr w:type="spellStart"/>
+            <w:r>
+              <w:t>Digitalisat</w:t>
+            </w:r>
+            <w:proofErr w:type="spellEnd"/>
+            <w:r>
+              <w:t>“</w:t>
+            </w:r>
+          </w:p>
         </w:tc>
         <w:tc>
           <w:tcPr>
@@ -4396,7 +4414,7 @@
           <w:p>
             <w:proofErr w:type="spellStart"/>
             <w:r>
-              <w:t>dataField.MulSubjectTxt</w:t>
+              <w:t>dataField.MulCategoryVoc</w:t>
             </w:r>
             <w:proofErr w:type="spellEnd"/>
           </w:p>
@@ -4416,7 +4434,7 @@
           <w:p>
             <w:proofErr w:type="spellStart"/>
             <w:r>
-              <w:t>mulId</w:t>
+              <w:t>inhaltAnsicht</w:t>
             </w:r>
             <w:proofErr w:type="spellEnd"/>
           </w:p>
@@ -4434,15 +4452,7 @@
           <w:p>
             <w:proofErr w:type="spellStart"/>
             <w:r>
-              <w:t>moduleItem</w:t>
-            </w:r>
-            <w:proofErr w:type="spellEnd"/>
-            <w:r>
-              <w:t>/@</w:t>
-            </w:r>
-            <w:proofErr w:type="spellStart"/>
-            <w:r>
-              <w:t>id</w:t>
+              <w:t>dataField.MulSubjectTxt</w:t>
             </w:r>
             <w:proofErr w:type="spellEnd"/>
           </w:p>
@@ -4460,45 +4470,37 @@
             <w:tcW w:w="2573" w:type="dxa"/>
           </w:tcPr>
           <w:p>
-            <w:r>
-              <w:t>S</w:t>
-            </w:r>
-            <w:r>
-              <w:t>tandardbild</w:t>
-            </w:r>
+            <w:proofErr w:type="spellStart"/>
+            <w:r>
+              <w:t>mulId</w:t>
+            </w:r>
+            <w:proofErr w:type="spellEnd"/>
           </w:p>
         </w:tc>
         <w:tc>
           <w:tcPr>
             <w:tcW w:w="2891" w:type="dxa"/>
           </w:tcPr>
-          <w:p>
-            <w:r>
-              <w:t xml:space="preserve">Im Classic Export war dieses Feld nur dann vorhanden, wenn dieses Medium als Standardbild </w:t>
-            </w:r>
-            <w:r>
-              <w:lastRenderedPageBreak/>
-              <w:t xml:space="preserve">gekennzeichnet war. In diesem Fall wiederholte es die </w:t>
-            </w:r>
-            <w:proofErr w:type="spellStart"/>
-            <w:r>
-              <w:t>mulId</w:t>
-            </w:r>
-            <w:proofErr w:type="spellEnd"/>
-            <w:r>
-              <w:t>. In RIA wird das anders sein. Unklar, ob ich das einfach rekonstruieren kann. MDVOS braucht ohnehin nicht diese Info, sondern eine Priorisierung/Sortierung über alle zu einem Objekt gehörende Medien.</w:t>
-            </w:r>
-          </w:p>
+          <w:p/>
         </w:tc>
         <w:tc>
           <w:tcPr>
             <w:tcW w:w="2080" w:type="dxa"/>
           </w:tcPr>
           <w:p>
-            <w:r>
-              <w:lastRenderedPageBreak/>
-              <w:t>?</w:t>
-            </w:r>
+            <w:proofErr w:type="spellStart"/>
+            <w:r>
+              <w:t>moduleItem</w:t>
+            </w:r>
+            <w:proofErr w:type="spellEnd"/>
+            <w:r>
+              <w:t>/@</w:t>
+            </w:r>
+            <w:proofErr w:type="spellStart"/>
+            <w:r>
+              <w:t>id</w:t>
+            </w:r>
+            <w:proofErr w:type="spellEnd"/>
           </w:p>
         </w:tc>
         <w:tc>
@@ -4515,10 +4517,10 @@
           </w:tcPr>
           <w:p>
             <w:r>
-              <w:t>T</w:t>
-            </w:r>
-            <w:r>
-              <w:t>yp</w:t>
+              <w:t>S</w:t>
+            </w:r>
+            <w:r>
+              <w:t>tandardbild</w:t>
             </w:r>
           </w:p>
         </w:tc>
@@ -4528,7 +4530,15 @@
           </w:tcPr>
           <w:p>
             <w:r>
-              <w:t>z.B. "digitale Aufnahme"</w:t>
+              <w:t xml:space="preserve">Im Classic Export war dieses Feld nur dann vorhanden, wenn dieses Medium als Standardbild gekennzeichnet war. In diesem Fall wiederholte es die </w:t>
+            </w:r>
+            <w:proofErr w:type="spellStart"/>
+            <w:r>
+              <w:t>mulId</w:t>
+            </w:r>
+            <w:proofErr w:type="spellEnd"/>
+            <w:r>
+              <w:t>. In RIA wird das anders sein. Unklar, ob ich das einfach rekonstruieren kann. MDVOS braucht ohnehin nicht diese Info, sondern eine Priorisierung/Sortierung über alle zu einem Objekt gehörende Medien.</w:t>
             </w:r>
           </w:p>
         </w:tc>
@@ -4537,11 +4547,9 @@
             <w:tcW w:w="2080" w:type="dxa"/>
           </w:tcPr>
           <w:p>
-            <w:proofErr w:type="spellStart"/>
-            <w:r>
-              <w:t>dataField.MulTypeVoc</w:t>
-            </w:r>
-            <w:proofErr w:type="spellEnd"/>
+            <w:r>
+              <w:t>?</w:t>
+            </w:r>
           </w:p>
         </w:tc>
         <w:tc>
@@ -4557,18 +4565,23 @@
             <w:tcW w:w="2573" w:type="dxa"/>
           </w:tcPr>
           <w:p>
-            <w:proofErr w:type="spellStart"/>
-            <w:r>
-              <w:t>urhebFotograf</w:t>
-            </w:r>
-            <w:proofErr w:type="spellEnd"/>
+            <w:r>
+              <w:t>T</w:t>
+            </w:r>
+            <w:r>
+              <w:t>yp</w:t>
+            </w:r>
           </w:p>
         </w:tc>
         <w:tc>
           <w:tcPr>
             <w:tcW w:w="2891" w:type="dxa"/>
           </w:tcPr>
-          <w:p/>
+          <w:p>
+            <w:r>
+              <w:t>z.B. "digitale Aufnahme"</w:t>
+            </w:r>
+          </w:p>
         </w:tc>
         <w:tc>
           <w:tcPr>
@@ -4577,15 +4590,7 @@
           <w:p>
             <w:proofErr w:type="spellStart"/>
             <w:r>
-              <w:t>Ref</w:t>
-            </w:r>
-            <w:r>
-              <w:t>e</w:t>
-            </w:r>
-            <w:bookmarkStart w:id="3" w:name="_GoBack"/>
-            <w:bookmarkEnd w:id="3"/>
-            <w:r>
-              <w:t>rence.MulPhotographerPerRef</w:t>
+              <w:t>dataField.MulTypeVoc</w:t>
             </w:r>
             <w:proofErr w:type="spellEnd"/>
           </w:p>
@@ -4605,6 +4610,50 @@
           <w:p>
             <w:proofErr w:type="spellStart"/>
             <w:r>
+              <w:t>urhebFotograf</w:t>
+            </w:r>
+            <w:proofErr w:type="spellEnd"/>
+          </w:p>
+        </w:tc>
+        <w:tc>
+          <w:tcPr>
+            <w:tcW w:w="2891" w:type="dxa"/>
+          </w:tcPr>
+          <w:p/>
+        </w:tc>
+        <w:tc>
+          <w:tcPr>
+            <w:tcW w:w="2080" w:type="dxa"/>
+          </w:tcPr>
+          <w:p>
+            <w:proofErr w:type="spellStart"/>
+            <w:r>
+              <w:t>Ref</w:t>
+            </w:r>
+            <w:r>
+              <w:t>e</w:t>
+            </w:r>
+            <w:r>
+              <w:t>rence.MulPhotographerPerRef</w:t>
+            </w:r>
+            <w:proofErr w:type="spellEnd"/>
+          </w:p>
+        </w:tc>
+        <w:tc>
+          <w:tcPr>
+            <w:tcW w:w="1518" w:type="dxa"/>
+          </w:tcPr>
+          <w:p/>
+        </w:tc>
+      </w:tr>
+      <w:tr>
+        <w:tc>
+          <w:tcPr>
+            <w:tcW w:w="2573" w:type="dxa"/>
+          </w:tcPr>
+          <w:p>
+            <w:proofErr w:type="spellStart"/>
+            <w:r>
               <w:t>verknüpftesObjekt</w:t>
             </w:r>
             <w:proofErr w:type="spellEnd"/>
@@ -4630,7 +4679,7 @@
           <w:p>
             <w:proofErr w:type="spellStart"/>
             <w:r>
-              <w:t>MulReferencesCreFol</w:t>
+              <w:t>MulReferencesCre</w:t>
             </w:r>
             <w:proofErr w:type="spellEnd"/>
             <w:r>
@@ -4855,11 +4904,12 @@
             <w:tcW w:w="4531" w:type="dxa"/>
           </w:tcPr>
           <w:p>
-            <w:proofErr w:type="spellStart"/>
-            <w:r>
-              <w:t>exportdatum</w:t>
-            </w:r>
-            <w:proofErr w:type="spellEnd"/>
+            <w:r>
+              <w:t>E</w:t>
+            </w:r>
+            <w:r>
+              <w:t>xportdatum</w:t>
+            </w:r>
           </w:p>
         </w:tc>
         <w:tc>
@@ -6656,7 +6706,7 @@
 </file>
 
 <file path=customXml/itemProps1.xml><?xml version="1.0" encoding="utf-8"?>
-<ds:datastoreItem xmlns:ds="http://schemas.openxmlformats.org/officeDocument/2006/customXml" ds:itemID="{95DE778A-AC49-4237-A4D0-28618C235597}">
+<ds:datastoreItem xmlns:ds="http://schemas.openxmlformats.org/officeDocument/2006/customXml" ds:itemID="{71D958E0-3BD1-4C69-A686-DBD0A5C4881E}">
   <ds:schemaRefs>
     <ds:schemaRef ds:uri="http://schemas.openxmlformats.org/officeDocument/2006/bibliography"/>
   </ds:schemaRefs>

</xml_diff>